<commit_message>
chapter 7, date 06/Mar/21
</commit_message>
<xml_diff>
--- a/chapter6/chapter6.docx
+++ b/chapter6/chapter6.docx
@@ -1236,18 +1236,7 @@
         <w:tab/>
         <w:tab/>
         <w:tab/>
-        <w:t>-</w:t>
-      </w:r>
-      <w:r>
-        <w:rPr>
-          <w:rFonts w:cs="Khmer OS" w:ascii="Khmer OS" w:hAnsi="Khmer OS"/>
-          <w:b w:val="false"/>
-          <w:bCs w:val="false"/>
-          <w:color w:val="18A303"/>
-          <w:sz w:val="28"/>
-          <w:u w:val="none"/>
-        </w:rPr>
-        <w:t xml:space="preserve"> </w:t>
+        <w:t xml:space="preserve">- </w:t>
       </w:r>
       <w:r>
         <w:rPr>
@@ -1777,18 +1766,7 @@
         <w:tab/>
         <w:tab/>
         <w:tab/>
-        <w:t>-</w:t>
-      </w:r>
-      <w:r>
-        <w:rPr>
-          <w:rFonts w:cs="Khmer OS" w:ascii="Khmer OS" w:hAnsi="Khmer OS"/>
-          <w:b w:val="false"/>
-          <w:bCs w:val="false"/>
-          <w:color w:val="18A303"/>
-          <w:sz w:val="28"/>
-          <w:u w:val="none"/>
-        </w:rPr>
-        <w:t xml:space="preserve"> </w:t>
+        <w:t xml:space="preserve">- </w:t>
       </w:r>
       <w:r>
         <w:rPr>
@@ -2323,6 +2301,200 @@
         <w:pStyle w:val="Normal"/>
         <w:rPr>
           <w:rFonts w:ascii="Khmer OS" w:hAnsi="Khmer OS" w:cs="Khmer OS"/>
+        </w:rPr>
+      </w:pPr>
+      <w:r>
+        <w:rPr>
+          <w:rFonts w:cs="Khmer OS" w:ascii="Khmer OS" w:hAnsi="Khmer OS"/>
+        </w:rPr>
+      </w:r>
+    </w:p>
+    <w:p>
+      <w:pPr>
+        <w:pStyle w:val="Normal"/>
+        <w:bidi w:val="0"/>
+        <w:jc w:val="left"/>
+        <w:rPr>
+          <w:rFonts w:ascii="Khmer OS" w:hAnsi="Khmer OS" w:cs="Khmer OS"/>
+        </w:rPr>
+      </w:pPr>
+      <w:r>
+        <w:rPr>
+          <w:rFonts w:cs="Khmer OS" w:ascii="Khmer OS" w:hAnsi="Khmer OS"/>
+        </w:rPr>
+        <w:t>_______________________________________________________________</w:t>
+      </w:r>
+    </w:p>
+    <w:p>
+      <w:pPr>
+        <w:pStyle w:val="Normal"/>
+        <w:bidi w:val="0"/>
+        <w:jc w:val="left"/>
+        <w:rPr>
+          <w:rFonts w:ascii="Khmer OS" w:hAnsi="Khmer OS" w:cs="Khmer OS"/>
+          <w:sz w:val="28"/>
+          <w:szCs w:val="24"/>
+        </w:rPr>
+      </w:pPr>
+      <w:r>
+        <w:rPr>
+          <w:rFonts w:cs="Khmer OS" w:ascii="Khmer OS" w:hAnsi="Khmer OS"/>
+          <w:color w:val="FFFFFF"/>
+          <w:sz w:val="28"/>
+          <w:szCs w:val="24"/>
+          <w:shd w:fill="18A303" w:val="clear"/>
+        </w:rPr>
+        <w:t xml:space="preserve">Date: </w:t>
+      </w:r>
+      <w:r>
+        <w:rPr>
+          <w:rFonts w:eastAsia="DejaVu Sans" w:cs="Khmer OS" w:ascii="Khmer OS" w:hAnsi="Khmer OS"/>
+          <w:color w:val="FFFFFF"/>
+          <w:kern w:val="0"/>
+          <w:sz w:val="28"/>
+          <w:szCs w:val="24"/>
+          <w:shd w:fill="18A303" w:val="clear"/>
+          <w:lang w:val="en-US" w:eastAsia="zh-CN" w:bidi="km-KH"/>
+        </w:rPr>
+        <w:t>0</w:t>
+      </w:r>
+      <w:r>
+        <w:rPr>
+          <w:rFonts w:eastAsia="DejaVu Sans" w:cs="Khmer OS" w:ascii="Khmer OS" w:hAnsi="Khmer OS"/>
+          <w:color w:val="FFFFFF"/>
+          <w:kern w:val="0"/>
+          <w:sz w:val="28"/>
+          <w:szCs w:val="24"/>
+          <w:shd w:fill="18A303" w:val="clear"/>
+          <w:lang w:val="en-US" w:eastAsia="zh-CN" w:bidi="km-KH"/>
+        </w:rPr>
+        <w:t>6</w:t>
+      </w:r>
+      <w:r>
+        <w:rPr>
+          <w:rFonts w:cs="Khmer OS" w:ascii="Khmer OS" w:hAnsi="Khmer OS"/>
+          <w:color w:val="FFFFFF"/>
+          <w:sz w:val="28"/>
+          <w:szCs w:val="24"/>
+          <w:shd w:fill="18A303" w:val="clear"/>
+        </w:rPr>
+        <w:t>/</w:t>
+      </w:r>
+      <w:r>
+        <w:rPr>
+          <w:rFonts w:eastAsia="DejaVu Sans" w:cs="Khmer OS" w:ascii="Khmer OS" w:hAnsi="Khmer OS"/>
+          <w:color w:val="FFFFFF"/>
+          <w:kern w:val="0"/>
+          <w:sz w:val="28"/>
+          <w:szCs w:val="24"/>
+          <w:shd w:fill="18A303" w:val="clear"/>
+          <w:lang w:val="en-US" w:eastAsia="zh-CN" w:bidi="km-KH"/>
+        </w:rPr>
+        <w:t>Mar</w:t>
+      </w:r>
+      <w:r>
+        <w:rPr>
+          <w:rFonts w:cs="Khmer OS" w:ascii="Khmer OS" w:hAnsi="Khmer OS"/>
+          <w:color w:val="FFFFFF"/>
+          <w:sz w:val="28"/>
+          <w:szCs w:val="24"/>
+          <w:shd w:fill="18A303" w:val="clear"/>
+        </w:rPr>
+        <w:t>/2021</w:t>
+      </w:r>
+    </w:p>
+    <w:p>
+      <w:pPr>
+        <w:pStyle w:val="Normal"/>
+        <w:bidi w:val="0"/>
+        <w:jc w:val="center"/>
+        <w:rPr>
+          <w:rFonts w:ascii="Khmer OS" w:hAnsi="Khmer OS" w:cs="Khmer OS"/>
+          <w:b/>
+          <w:b/>
+          <w:bCs/>
+          <w:sz w:val="44"/>
+          <w:u w:val="single"/>
+        </w:rPr>
+      </w:pPr>
+      <w:r>
+        <w:rPr>
+          <w:rFonts w:cs="Khmer OS" w:ascii="Khmer OS" w:hAnsi="Khmer OS"/>
+          <w:b/>
+          <w:bCs/>
+          <w:sz w:val="44"/>
+          <w:u w:val="single"/>
+        </w:rPr>
+      </w:r>
+    </w:p>
+    <w:p>
+      <w:pPr>
+        <w:pStyle w:val="Normal"/>
+        <w:bidi w:val="0"/>
+        <w:jc w:val="left"/>
+        <w:rPr>
+          <w:b/>
+          <w:b/>
+          <w:bCs/>
+        </w:rPr>
+      </w:pPr>
+      <w:r>
+        <w:rPr>
+          <w:rFonts w:eastAsia="DejaVu Sans" w:cs="Khmer OS" w:ascii="Khmer OS" w:hAnsi="Khmer OS"/>
+          <w:b/>
+          <w:bCs/>
+          <w:color w:val="000000"/>
+          <w:kern w:val="0"/>
+          <w:sz w:val="28"/>
+          <w:szCs w:val="24"/>
+          <w:u w:val="none"/>
+          <w:shd w:fill="auto" w:val="clear"/>
+          <w:lang w:val="en-US" w:eastAsia="zh-CN" w:bidi="km-KH"/>
+        </w:rPr>
+        <w:tab/>
+      </w:r>
+      <w:r>
+        <w:rPr>
+          <w:rFonts w:eastAsia="DejaVu Sans" w:cs="Khmer OS" w:ascii="Khmer OS" w:hAnsi="Khmer OS"/>
+          <w:b/>
+          <w:bCs/>
+          <w:color w:val="000000"/>
+          <w:kern w:val="0"/>
+          <w:sz w:val="28"/>
+          <w:szCs w:val="24"/>
+          <w:u w:val="single"/>
+          <w:shd w:fill="auto" w:val="clear"/>
+          <w:lang w:val="en-US" w:eastAsia="zh-CN" w:bidi="km-KH"/>
+        </w:rPr>
+        <w:t>6.2 The INNER JOIN KEYWORD</w:t>
+      </w:r>
+    </w:p>
+    <w:p>
+      <w:pPr>
+        <w:pStyle w:val="Normal"/>
+        <w:bidi w:val="0"/>
+        <w:jc w:val="left"/>
+        <w:rPr>
+          <w:b/>
+          <w:b/>
+          <w:bCs/>
+        </w:rPr>
+      </w:pPr>
+      <w:r>
+        <w:rPr>
+          <w:rFonts w:cs="Khmer OS" w:ascii="Khmer OS" w:hAnsi="Khmer OS"/>
+        </w:rPr>
+      </w:r>
+    </w:p>
+    <w:p>
+      <w:pPr>
+        <w:pStyle w:val="Normal"/>
+        <w:bidi w:val="0"/>
+        <w:jc w:val="left"/>
+        <w:rPr>
+          <w:b/>
+          <w:b/>
+          <w:bCs/>
         </w:rPr>
       </w:pPr>
       <w:r>

</xml_diff>